<commit_message>
Finished running for 3 channels
</commit_message>
<xml_diff>
--- a/documentatie.docx
+++ b/documentatie.docx
@@ -180,8 +180,6 @@
         </w:rPr>
         <w:t>Youtube</w:t>
       </w:r>
-      <w:bookmarkStart w:id="0" w:name="_GoBack"/>
-      <w:bookmarkEnd w:id="0"/>
       <w:proofErr w:type="spellEnd"/>
     </w:p>
     <w:p>
@@ -3003,19 +3001,17 @@
           <w:sz w:val="24"/>
           <w:szCs w:val="24"/>
         </w:rPr>
-        <w:t xml:space="preserve"> </w:t>
-      </w:r>
-      <w:proofErr w:type="gramStart"/>
-      <w:r>
-        <w:rPr>
-          <w:rFonts w:ascii="Times New Roman" w:eastAsia="Times New Roman" w:hAnsi="Times New Roman" w:cs="Times New Roman"/>
-          <w:bCs/>
-          <w:sz w:val="24"/>
-          <w:szCs w:val="24"/>
-        </w:rPr>
-        <w:t>a ???</w:t>
-      </w:r>
-      <w:proofErr w:type="gramEnd"/>
+        <w:t xml:space="preserve"> a </w:t>
+      </w:r>
+      <w:r>
+        <w:rPr>
+          <w:rFonts w:ascii="Times New Roman" w:eastAsia="Times New Roman" w:hAnsi="Times New Roman" w:cs="Times New Roman"/>
+          <w:bCs/>
+          <w:sz w:val="24"/>
+          <w:szCs w:val="24"/>
+        </w:rPr>
+        <w:t>7</w:t>
+      </w:r>
       <w:r>
         <w:rPr>
           <w:rFonts w:ascii="Times New Roman" w:eastAsia="Times New Roman" w:hAnsi="Times New Roman" w:cs="Times New Roman"/>
@@ -3520,6 +3516,8 @@
         </w:rPr>
         <w:t>data</w:t>
       </w:r>
+      <w:bookmarkStart w:id="0" w:name="_GoBack"/>
+      <w:bookmarkEnd w:id="0"/>
     </w:p>
     <w:p>
       <w:pPr>
@@ -8270,7 +8268,7 @@
 </file>
 
 <file path=customXml/itemProps1.xml><?xml version="1.0" encoding="utf-8"?>
-<ds:datastoreItem xmlns:ds="http://schemas.openxmlformats.org/officeDocument/2006/customXml" ds:itemID="{23FA457F-69B6-4D8E-AF2C-ACAD0FE5E3BF}">
+<ds:datastoreItem xmlns:ds="http://schemas.openxmlformats.org/officeDocument/2006/customXml" ds:itemID="{435B0DD8-2759-4425-A5FF-C4F2F165FCD1}">
   <ds:schemaRefs>
     <ds:schemaRef ds:uri="http://schemas.openxmlformats.org/officeDocument/2006/bibliography"/>
   </ds:schemaRefs>

</xml_diff>